<commit_message>
" -> 9 of 9 passed. pylint: 9.52/10 "
</commit_message>
<xml_diff>
--- a/CSPP1/cspp1-assignments/m9/p1/Assignment-1.docx
+++ b/CSPP1/cspp1-assignments/m9/p1/Assignment-1.docx
@@ -1,6 +1,6 @@
 
 <file path=word/document.xml><?xml version="1.0" encoding="utf-8"?>
-<w:document xmlns:wpc="http://schemas.microsoft.com/office/word/2010/wordprocessingCanvas" xmlns:mc="http://schemas.openxmlformats.org/markup-compatibility/2006" xmlns:o="urn:schemas-microsoft-com:office:office" xmlns:r="http://schemas.openxmlformats.org/officeDocument/2006/relationships" xmlns:m="http://schemas.openxmlformats.org/officeDocument/2006/math" xmlns:v="urn:schemas-microsoft-com:vml" xmlns:wp14="http://schemas.microsoft.com/office/word/2010/wordprocessingDrawing" xmlns:wp="http://schemas.openxmlformats.org/drawingml/2006/wordprocessingDrawing" xmlns:w10="urn:schemas-microsoft-com:office:word" xmlns:w="http://schemas.openxmlformats.org/wordprocessingml/2006/main" xmlns:w14="http://schemas.microsoft.com/office/word/2010/wordml" xmlns:w15="http://schemas.microsoft.com/office/word/2012/wordml" xmlns:wpg="http://schemas.microsoft.com/office/word/2010/wordprocessingGroup" xmlns:wpi="http://schemas.microsoft.com/office/word/2010/wordprocessingInk" xmlns:wne="http://schemas.microsoft.com/office/word/2006/wordml" xmlns:wps="http://schemas.microsoft.com/office/word/2010/wordprocessingShape" mc:Ignorable="w14 w15 wp14">
+<w:document xmlns:wpc="http://schemas.microsoft.com/office/word/2010/wordprocessingCanvas" xmlns:cx="http://schemas.microsoft.com/office/drawing/2014/chartex" xmlns:cx1="http://schemas.microsoft.com/office/drawing/2015/9/8/chartex" xmlns:cx2="http://schemas.microsoft.com/office/drawing/2015/10/21/chartex" xmlns:cx3="http://schemas.microsoft.com/office/drawing/2016/5/9/chartex" xmlns:cx4="http://schemas.microsoft.com/office/drawing/2016/5/10/chartex" xmlns:cx5="http://schemas.microsoft.com/office/drawing/2016/5/11/chartex" xmlns:cx6="http://schemas.microsoft.com/office/drawing/2016/5/12/chartex" xmlns:cx7="http://schemas.microsoft.com/office/drawing/2016/5/13/chartex" xmlns:cx8="http://schemas.microsoft.com/office/drawing/2016/5/14/chartex" xmlns:mc="http://schemas.openxmlformats.org/markup-compatibility/2006" xmlns:aink="http://schemas.microsoft.com/office/drawing/2016/ink" xmlns:am3d="http://schemas.microsoft.com/office/drawing/2017/model3d" xmlns:o="urn:schemas-microsoft-com:office:office" xmlns:r="http://schemas.openxmlformats.org/officeDocument/2006/relationships" xmlns:m="http://schemas.openxmlformats.org/officeDocument/2006/math" xmlns:v="urn:schemas-microsoft-com:vml" xmlns:wp14="http://schemas.microsoft.com/office/word/2010/wordprocessingDrawing" xmlns:wp="http://schemas.openxmlformats.org/drawingml/2006/wordprocessingDrawing" xmlns:w10="urn:schemas-microsoft-com:office:word" xmlns:w="http://schemas.openxmlformats.org/wordprocessingml/2006/main" xmlns:w14="http://schemas.microsoft.com/office/word/2010/wordml" xmlns:w15="http://schemas.microsoft.com/office/word/2012/wordml" xmlns:w16cid="http://schemas.microsoft.com/office/word/2016/wordml/cid" xmlns:w16se="http://schemas.microsoft.com/office/word/2015/wordml/symex" xmlns:wpg="http://schemas.microsoft.com/office/word/2010/wordprocessingGroup" xmlns:wpi="http://schemas.microsoft.com/office/word/2010/wordprocessingInk" xmlns:wne="http://schemas.microsoft.com/office/word/2006/wordml" xmlns:wps="http://schemas.microsoft.com/office/word/2010/wordprocessingShape" mc:Ignorable="w14 w15 w16se w16cid wp14">
   <w:body>
     <w:p>
       <w:pPr>
@@ -16,6 +16,23 @@
           <w:sz w:val="48"/>
           <w:szCs w:val="48"/>
         </w:rPr>
+        <w:t>03a401985993b327c1a1432c952892b191a849f7</w:t>
+      </w:r>
+    </w:p>
+    <w:p>
+      <w:pPr>
+        <w:rPr>
+          <w:b/>
+          <w:sz w:val="48"/>
+          <w:szCs w:val="48"/>
+        </w:rPr>
+      </w:pPr>
+      <w:r>
+        <w:rPr>
+          <w:b/>
+          <w:sz w:val="48"/>
+          <w:szCs w:val="48"/>
+        </w:rPr>
         <w:t>Assignment-1</w:t>
       </w:r>
     </w:p>
@@ -39,7 +56,135 @@
           <w:sz w:val="24"/>
           <w:szCs w:val="24"/>
         </w:rPr>
-        <w:t>First, implement the function isWordGuessed that takes in two parameters - a string, secretWord, and a list of letters, lettersGuessed. This function returns a boolean - True if secretWord has been guessed (ie, all the letters of secretWord are in lettersGuessed) and False otherwise.</w:t>
+        <w:t xml:space="preserve">First, implement the function </w:t>
+      </w:r>
+      <w:proofErr w:type="spellStart"/>
+      <w:r>
+        <w:rPr>
+          <w:sz w:val="24"/>
+          <w:szCs w:val="24"/>
+        </w:rPr>
+        <w:t>isWordGuessed</w:t>
+      </w:r>
+      <w:proofErr w:type="spellEnd"/>
+      <w:r>
+        <w:rPr>
+          <w:sz w:val="24"/>
+          <w:szCs w:val="24"/>
+        </w:rPr>
+        <w:t xml:space="preserve"> that takes in two parameters - a string, </w:t>
+      </w:r>
+      <w:proofErr w:type="spellStart"/>
+      <w:r>
+        <w:rPr>
+          <w:sz w:val="24"/>
+          <w:szCs w:val="24"/>
+        </w:rPr>
+        <w:t>secretWord</w:t>
+      </w:r>
+      <w:proofErr w:type="spellEnd"/>
+      <w:r>
+        <w:rPr>
+          <w:sz w:val="24"/>
+          <w:szCs w:val="24"/>
+        </w:rPr>
+        <w:t xml:space="preserve">, and a list of letters, </w:t>
+      </w:r>
+      <w:proofErr w:type="spellStart"/>
+      <w:r>
+        <w:rPr>
+          <w:sz w:val="24"/>
+          <w:szCs w:val="24"/>
+        </w:rPr>
+        <w:t>lettersGuessed</w:t>
+      </w:r>
+      <w:proofErr w:type="spellEnd"/>
+      <w:r>
+        <w:rPr>
+          <w:sz w:val="24"/>
+          <w:szCs w:val="24"/>
+        </w:rPr>
+        <w:t xml:space="preserve">. This function returns a </w:t>
+      </w:r>
+      <w:proofErr w:type="spellStart"/>
+      <w:r>
+        <w:rPr>
+          <w:sz w:val="24"/>
+          <w:szCs w:val="24"/>
+        </w:rPr>
+        <w:t>boolean</w:t>
+      </w:r>
+      <w:proofErr w:type="spellEnd"/>
+      <w:r>
+        <w:rPr>
+          <w:sz w:val="24"/>
+          <w:szCs w:val="24"/>
+        </w:rPr>
+        <w:t xml:space="preserve"> - True if </w:t>
+      </w:r>
+      <w:proofErr w:type="spellStart"/>
+      <w:r>
+        <w:rPr>
+          <w:sz w:val="24"/>
+          <w:szCs w:val="24"/>
+        </w:rPr>
+        <w:t>secretWord</w:t>
+      </w:r>
+      <w:proofErr w:type="spellEnd"/>
+      <w:r>
+        <w:rPr>
+          <w:sz w:val="24"/>
+          <w:szCs w:val="24"/>
+        </w:rPr>
+        <w:t xml:space="preserve"> has been guessed (</w:t>
+      </w:r>
+      <w:proofErr w:type="spellStart"/>
+      <w:r>
+        <w:rPr>
+          <w:sz w:val="24"/>
+          <w:szCs w:val="24"/>
+        </w:rPr>
+        <w:t>ie</w:t>
+      </w:r>
+      <w:proofErr w:type="spellEnd"/>
+      <w:r>
+        <w:rPr>
+          <w:sz w:val="24"/>
+          <w:szCs w:val="24"/>
+        </w:rPr>
+        <w:t xml:space="preserve">, all the letters of </w:t>
+      </w:r>
+      <w:proofErr w:type="spellStart"/>
+      <w:r>
+        <w:rPr>
+          <w:sz w:val="24"/>
+          <w:szCs w:val="24"/>
+        </w:rPr>
+        <w:t>secretWord</w:t>
+      </w:r>
+      <w:proofErr w:type="spellEnd"/>
+      <w:r>
+        <w:rPr>
+          <w:sz w:val="24"/>
+          <w:szCs w:val="24"/>
+        </w:rPr>
+        <w:t xml:space="preserve"> are in </w:t>
+      </w:r>
+      <w:proofErr w:type="spellStart"/>
+      <w:r>
+        <w:rPr>
+          <w:sz w:val="24"/>
+          <w:szCs w:val="24"/>
+        </w:rPr>
+        <w:t>lettersGuessed</w:t>
+      </w:r>
+      <w:proofErr w:type="spellEnd"/>
+      <w:r>
+        <w:rPr>
+          <w:sz w:val="24"/>
+          <w:szCs w:val="24"/>
+        </w:rPr>
+        <w:t>) and False otherwise.</w:t>
       </w:r>
     </w:p>
     <w:p>
@@ -82,13 +227,7 @@
         </w:rPr>
       </w:pPr>
       <w:r>
-        <w:t>Each test case’s input contains the</w:t>
-      </w:r>
-      <w:r>
-        <w:t xml:space="preserve"> list values separated by space</w:t>
-      </w:r>
-      <w:r>
-        <w:t>.</w:t>
+        <w:t>Each test case’s input contains the list values separated by space.</w:t>
       </w:r>
     </w:p>
     <w:p>
@@ -103,6 +242,8 @@
         </w:rPr>
         <w:t xml:space="preserve"> Output Format:</w:t>
       </w:r>
+      <w:bookmarkStart w:id="0" w:name="_GoBack"/>
+      <w:bookmarkEnd w:id="0"/>
     </w:p>
     <w:p>
       <w:pPr>
@@ -114,10 +255,15 @@
         <w:spacing w:line="240" w:lineRule="auto"/>
       </w:pPr>
       <w:r>
-        <w:t>Returns the boolean function</w:t>
-      </w:r>
-      <w:r>
-        <w:t>.</w:t>
+        <w:t xml:space="preserve">Returns the </w:t>
+      </w:r>
+      <w:proofErr w:type="spellStart"/>
+      <w:r>
+        <w:t>boolean</w:t>
+      </w:r>
+      <w:proofErr w:type="spellEnd"/>
+      <w:r>
+        <w:t xml:space="preserve"> function.</w:t>
       </w:r>
     </w:p>
     <w:p>
@@ -164,7 +310,23 @@
           <w:b/>
           <w:lang w:val="en-US"/>
         </w:rPr>
-        <w:t>apple a e i k p r s</w:t>
+        <w:t xml:space="preserve">apple a e </w:t>
+      </w:r>
+      <w:proofErr w:type="spellStart"/>
+      <w:r>
+        <w:rPr>
+          <w:b/>
+          <w:lang w:val="en-US"/>
+        </w:rPr>
+        <w:t>i</w:t>
+      </w:r>
+      <w:proofErr w:type="spellEnd"/>
+      <w:r>
+        <w:rPr>
+          <w:b/>
+          <w:lang w:val="en-US"/>
+        </w:rPr>
+        <w:t xml:space="preserve"> k p r s</w:t>
       </w:r>
     </w:p>
     <w:p>
@@ -181,7 +343,23 @@
           <w:b/>
           <w:lang w:val="en-US"/>
         </w:rPr>
-        <w:t>durian h a c d i m n r t u</w:t>
+        <w:t xml:space="preserve">durian h a c d </w:t>
+      </w:r>
+      <w:proofErr w:type="spellStart"/>
+      <w:r>
+        <w:rPr>
+          <w:b/>
+          <w:lang w:val="en-US"/>
+        </w:rPr>
+        <w:t>i</w:t>
+      </w:r>
+      <w:proofErr w:type="spellEnd"/>
+      <w:r>
+        <w:rPr>
+          <w:b/>
+          <w:lang w:val="en-US"/>
+        </w:rPr>
+        <w:t xml:space="preserve"> m n r t u</w:t>
       </w:r>
       <w:r>
         <w:rPr>
@@ -253,8 +431,6 @@
         </w:rPr>
         <w:t>True</w:t>
       </w:r>
-      <w:bookmarkStart w:id="0" w:name="_GoBack"/>
-      <w:bookmarkEnd w:id="0"/>
     </w:p>
     <w:p>
       <w:pPr>
@@ -275,8 +451,8 @@
 </file>
 
 <file path=word/numbering.xml><?xml version="1.0" encoding="utf-8"?>
-<w:numbering xmlns:wpc="http://schemas.microsoft.com/office/word/2010/wordprocessingCanvas" xmlns:mc="http://schemas.openxmlformats.org/markup-compatibility/2006" xmlns:o="urn:schemas-microsoft-com:office:office" xmlns:r="http://schemas.openxmlformats.org/officeDocument/2006/relationships" xmlns:m="http://schemas.openxmlformats.org/officeDocument/2006/math" xmlns:v="urn:schemas-microsoft-com:vml" xmlns:wp14="http://schemas.microsoft.com/office/word/2010/wordprocessingDrawing" xmlns:wp="http://schemas.openxmlformats.org/drawingml/2006/wordprocessingDrawing" xmlns:w10="urn:schemas-microsoft-com:office:word" xmlns:w="http://schemas.openxmlformats.org/wordprocessingml/2006/main" xmlns:w14="http://schemas.microsoft.com/office/word/2010/wordml" xmlns:w15="http://schemas.microsoft.com/office/word/2012/wordml" xmlns:wpg="http://schemas.microsoft.com/office/word/2010/wordprocessingGroup" xmlns:wpi="http://schemas.microsoft.com/office/word/2010/wordprocessingInk" xmlns:wne="http://schemas.microsoft.com/office/word/2006/wordml" xmlns:wps="http://schemas.microsoft.com/office/word/2010/wordprocessingShape" mc:Ignorable="w14 w15 wp14">
-  <w:abstractNum w:abstractNumId="0">
+<w:numbering xmlns:wpc="http://schemas.microsoft.com/office/word/2010/wordprocessingCanvas" xmlns:cx="http://schemas.microsoft.com/office/drawing/2014/chartex" xmlns:cx1="http://schemas.microsoft.com/office/drawing/2015/9/8/chartex" xmlns:cx2="http://schemas.microsoft.com/office/drawing/2015/10/21/chartex" xmlns:cx3="http://schemas.microsoft.com/office/drawing/2016/5/9/chartex" xmlns:cx4="http://schemas.microsoft.com/office/drawing/2016/5/10/chartex" xmlns:cx5="http://schemas.microsoft.com/office/drawing/2016/5/11/chartex" xmlns:cx6="http://schemas.microsoft.com/office/drawing/2016/5/12/chartex" xmlns:cx7="http://schemas.microsoft.com/office/drawing/2016/5/13/chartex" xmlns:cx8="http://schemas.microsoft.com/office/drawing/2016/5/14/chartex" xmlns:mc="http://schemas.openxmlformats.org/markup-compatibility/2006" xmlns:aink="http://schemas.microsoft.com/office/drawing/2016/ink" xmlns:am3d="http://schemas.microsoft.com/office/drawing/2017/model3d" xmlns:o="urn:schemas-microsoft-com:office:office" xmlns:r="http://schemas.openxmlformats.org/officeDocument/2006/relationships" xmlns:m="http://schemas.openxmlformats.org/officeDocument/2006/math" xmlns:v="urn:schemas-microsoft-com:vml" xmlns:wp14="http://schemas.microsoft.com/office/word/2010/wordprocessingDrawing" xmlns:wp="http://schemas.openxmlformats.org/drawingml/2006/wordprocessingDrawing" xmlns:w10="urn:schemas-microsoft-com:office:word" xmlns:w="http://schemas.openxmlformats.org/wordprocessingml/2006/main" xmlns:w14="http://schemas.microsoft.com/office/word/2010/wordml" xmlns:w15="http://schemas.microsoft.com/office/word/2012/wordml" xmlns:w16cid="http://schemas.microsoft.com/office/word/2016/wordml/cid" xmlns:w16se="http://schemas.microsoft.com/office/word/2015/wordml/symex" xmlns:wpg="http://schemas.microsoft.com/office/word/2010/wordprocessingGroup" xmlns:wpi="http://schemas.microsoft.com/office/word/2010/wordprocessingInk" xmlns:wne="http://schemas.microsoft.com/office/word/2006/wordml" xmlns:wps="http://schemas.microsoft.com/office/word/2010/wordprocessingShape" mc:Ignorable="w14 w15 w16se w16cid wp14">
+  <w:abstractNum w:abstractNumId="0" w15:restartNumberingAfterBreak="0">
     <w:nsid w:val="45687780"/>
     <w:multiLevelType w:val="hybridMultilevel"/>
     <w:tmpl w:val="5DE20D9C"/>
@@ -389,7 +565,7 @@
       </w:rPr>
     </w:lvl>
   </w:abstractNum>
-  <w:abstractNum w:abstractNumId="1">
+  <w:abstractNum w:abstractNumId="1" w15:restartNumberingAfterBreak="0">
     <w:nsid w:val="463C1E7E"/>
     <w:multiLevelType w:val="hybridMultilevel"/>
     <w:tmpl w:val="DF484D06"/>
@@ -488,7 +664,7 @@
 </file>
 
 <file path=word/styles.xml><?xml version="1.0" encoding="utf-8"?>
-<w:styles xmlns:mc="http://schemas.openxmlformats.org/markup-compatibility/2006" xmlns:r="http://schemas.openxmlformats.org/officeDocument/2006/relationships" xmlns:w="http://schemas.openxmlformats.org/wordprocessingml/2006/main" xmlns:w14="http://schemas.microsoft.com/office/word/2010/wordml" xmlns:w15="http://schemas.microsoft.com/office/word/2012/wordml" mc:Ignorable="w14 w15">
+<w:styles xmlns:mc="http://schemas.openxmlformats.org/markup-compatibility/2006" xmlns:r="http://schemas.openxmlformats.org/officeDocument/2006/relationships" xmlns:w="http://schemas.openxmlformats.org/wordprocessingml/2006/main" xmlns:w14="http://schemas.microsoft.com/office/word/2010/wordml" xmlns:w15="http://schemas.microsoft.com/office/word/2012/wordml" xmlns:w16cid="http://schemas.microsoft.com/office/word/2016/wordml/cid" xmlns:w16se="http://schemas.microsoft.com/office/word/2015/wordml/symex" mc:Ignorable="w14 w15 w16se w16cid">
   <w:docDefaults>
     <w:rPrDefault>
       <w:rPr>
@@ -504,7 +680,7 @@
       </w:pPr>
     </w:pPrDefault>
   </w:docDefaults>
-  <w:latentStyles w:defLockedState="0" w:defUIPriority="99" w:defSemiHidden="0" w:defUnhideWhenUsed="0" w:defQFormat="0" w:count="371">
+  <w:latentStyles w:defLockedState="0" w:defUIPriority="99" w:defSemiHidden="0" w:defUnhideWhenUsed="0" w:defQFormat="0" w:count="375">
     <w:lsdException w:name="Normal" w:uiPriority="0" w:qFormat="1"/>
     <w:lsdException w:name="heading 1" w:uiPriority="9" w:qFormat="1"/>
     <w:lsdException w:name="heading 2" w:semiHidden="1" w:uiPriority="9" w:unhideWhenUsed="1" w:qFormat="1"/>
@@ -610,7 +786,6 @@
     <w:lsdException w:name="HTML Sample" w:semiHidden="1" w:unhideWhenUsed="1"/>
     <w:lsdException w:name="HTML Typewriter" w:semiHidden="1" w:unhideWhenUsed="1"/>
     <w:lsdException w:name="HTML Variable" w:semiHidden="1" w:unhideWhenUsed="1"/>
-    <w:lsdException w:name="Normal Table" w:semiHidden="1" w:unhideWhenUsed="1"/>
     <w:lsdException w:name="annotation subject" w:semiHidden="1" w:unhideWhenUsed="1"/>
     <w:lsdException w:name="No List" w:semiHidden="1" w:unhideWhenUsed="1"/>
     <w:lsdException w:name="Outline List 1" w:semiHidden="1" w:unhideWhenUsed="1"/>
@@ -654,10 +829,8 @@
     <w:lsdException w:name="Table Elegant" w:semiHidden="1" w:unhideWhenUsed="1"/>
     <w:lsdException w:name="Table Professional" w:semiHidden="1" w:unhideWhenUsed="1"/>
     <w:lsdException w:name="Table Subtle 1" w:semiHidden="1" w:unhideWhenUsed="1"/>
-    <w:lsdException w:name="Table Subtle 2" w:semiHidden="1" w:unhideWhenUsed="1"/>
     <w:lsdException w:name="Table Web 1" w:semiHidden="1" w:unhideWhenUsed="1"/>
     <w:lsdException w:name="Table Web 2" w:semiHidden="1" w:unhideWhenUsed="1"/>
-    <w:lsdException w:name="Table Web 3" w:semiHidden="1" w:unhideWhenUsed="1"/>
     <w:lsdException w:name="Balloon Text" w:semiHidden="1" w:unhideWhenUsed="1"/>
     <w:lsdException w:name="Table Grid" w:uiPriority="39"/>
     <w:lsdException w:name="Table Theme" w:semiHidden="1" w:unhideWhenUsed="1"/>
@@ -876,6 +1049,10 @@
     <w:lsdException w:name="List Table 5 Dark Accent 6" w:uiPriority="50"/>
     <w:lsdException w:name="List Table 6 Colorful Accent 6" w:uiPriority="51"/>
     <w:lsdException w:name="List Table 7 Colorful Accent 6" w:uiPriority="52"/>
+    <w:lsdException w:name="Mention" w:semiHidden="1" w:unhideWhenUsed="1"/>
+    <w:lsdException w:name="Smart Hyperlink" w:semiHidden="1" w:unhideWhenUsed="1"/>
+    <w:lsdException w:name="Hashtag" w:semiHidden="1" w:unhideWhenUsed="1"/>
+    <w:lsdException w:name="Unresolved Mention" w:semiHidden="1" w:unhideWhenUsed="1"/>
   </w:latentStyles>
   <w:style w:type="paragraph" w:default="1" w:styleId="Normal">
     <w:name w:val="Normal"/>

</xml_diff>